<commit_message>
Refactor prompt engineering templates with detailed transformation instructions
Co-Authored-By: Claude Sonnet 4.5 <noreply@anthropic.com>
</commit_message>
<xml_diff>
--- a/docs/prompt_pipeline.docx
+++ b/docs/prompt_pipeline.docx
@@ -795,8 +795,29 @@
           <w:color w:val="222222"/>
           <w:sz w:val="20"/>
           <w:szCs w:val="20"/>
-        </w:rPr>
-        <w:t>[list your current effects here]</w:t>
+          <w:highlight w:val="yellow"/>
+        </w:rPr>
+        <w:t>[</w:t>
+      </w:r>
+      <w:r>
+        <w:rPr>
+          <w:rFonts w:ascii="Courier New" w:eastAsia="Courier New" w:hAnsi="Courier New" w:cs="Courier New"/>
+          <w:color w:val="222222"/>
+          <w:sz w:val="20"/>
+          <w:szCs w:val="20"/>
+          <w:highlight w:val="yellow"/>
+        </w:rPr>
+        <w:t>owner’s inputs</w:t>
+      </w:r>
+      <w:r>
+        <w:rPr>
+          <w:rFonts w:ascii="Courier New" w:eastAsia="Courier New" w:hAnsi="Courier New" w:cs="Courier New"/>
+          <w:color w:val="222222"/>
+          <w:sz w:val="20"/>
+          <w:szCs w:val="20"/>
+          <w:highlight w:val="yellow"/>
+        </w:rPr>
+        <w:t>]</w:t>
       </w:r>
     </w:p>
     <w:p>
@@ -828,8 +849,9 @@
           <w:color w:val="222222"/>
           <w:sz w:val="20"/>
           <w:szCs w:val="20"/>
-        </w:rPr>
-        <w:t>[paste output from Stage 0 here]</w:t>
+          <w:highlight w:val="yellow"/>
+        </w:rPr>
+        <w:t>[owner’s inputs]</w:t>
       </w:r>
     </w:p>
     <w:p>
@@ -1198,8 +1220,9 @@
           <w:color w:val="222222"/>
           <w:sz w:val="20"/>
           <w:szCs w:val="20"/>
-        </w:rPr>
-        <w:t>Raw idea: [e.g., "proposal in Paris", "I'm in space", "anime version of me", "old Hollywood star"]</w:t>
+          <w:highlight w:val="yellow"/>
+        </w:rPr>
+        <w:t>[owner’s inputs]</w:t>
       </w:r>
     </w:p>
     <w:p>
@@ -1425,21 +1448,21 @@
           <w:sz w:val="20"/>
           <w:szCs w:val="20"/>
         </w:rPr>
+        <w:t xml:space="preserve">   - Vanity ("I look incredible in this")</w:t>
+      </w:r>
+    </w:p>
+    <w:p>
+      <w:pPr>
+        <w:spacing w:before="20" w:after="20"/>
+      </w:pPr>
+      <w:r>
+        <w:rPr>
+          <w:rFonts w:ascii="Courier New" w:eastAsia="Courier New" w:hAnsi="Courier New" w:cs="Courier New"/>
+          <w:color w:val="222222"/>
+          <w:sz w:val="20"/>
+          <w:szCs w:val="20"/>
+        </w:rPr>
         <w:lastRenderedPageBreak/>
-        <w:t xml:space="preserve">   - Vanity ("I look incredible in this")</w:t>
-      </w:r>
-    </w:p>
-    <w:p>
-      <w:pPr>
-        <w:spacing w:before="20" w:after="20"/>
-      </w:pPr>
-      <w:r>
-        <w:rPr>
-          <w:rFonts w:ascii="Courier New" w:eastAsia="Courier New" w:hAnsi="Courier New" w:cs="Courier New"/>
-          <w:color w:val="222222"/>
-          <w:sz w:val="20"/>
-          <w:szCs w:val="20"/>
-        </w:rPr>
         <w:t xml:space="preserve">   - Humor ("this is absurd and funny")</w:t>
       </w:r>
     </w:p>
@@ -1572,25 +1595,7 @@
           <w:sz w:val="20"/>
           <w:szCs w:val="20"/>
         </w:rPr>
-        <w:t>OUTPUT FORMAT</w:t>
-      </w:r>
-      <w:r>
-        <w:rPr>
-          <w:rFonts w:ascii="Courier New" w:eastAsia="Courier New" w:hAnsi="Courier New" w:cs="Courier New"/>
-          <w:color w:val="222222"/>
-          <w:sz w:val="20"/>
-          <w:szCs w:val="20"/>
-        </w:rPr>
-        <w:t xml:space="preserve"> FOR </w:t>
-      </w:r>
-      <w:r>
-        <w:rPr>
-          <w:rFonts w:ascii="Courier New" w:eastAsia="Courier New" w:hAnsi="Courier New" w:cs="Courier New"/>
-          <w:color w:val="222222"/>
-          <w:sz w:val="20"/>
-          <w:szCs w:val="20"/>
-        </w:rPr>
-        <w:t>TRANSFORMATION IDEA:</w:t>
+        <w:t>OUTPUT FORMAT FOR TRANSFORMATION IDEA:</w:t>
       </w:r>
     </w:p>
     <w:p>
@@ -1960,7 +1965,17 @@
           <w:sz w:val="20"/>
           <w:szCs w:val="20"/>
         </w:rPr>
-        <w:t>Transformation idea: [paste idea from Stage 1]</w:t>
+        <w:t xml:space="preserve">Transformation idea: </w:t>
+      </w:r>
+      <w:r>
+        <w:rPr>
+          <w:rFonts w:ascii="Courier New" w:eastAsia="Courier New" w:hAnsi="Courier New" w:cs="Courier New"/>
+          <w:color w:val="222222"/>
+          <w:sz w:val="20"/>
+          <w:szCs w:val="20"/>
+          <w:highlight w:val="yellow"/>
+        </w:rPr>
+        <w:t>[owner’s inputs]</w:t>
       </w:r>
     </w:p>
     <w:p>
@@ -2636,7 +2651,17 @@
           <w:sz w:val="20"/>
           <w:szCs w:val="20"/>
         </w:rPr>
-        <w:t>Pre-prompt brief from creative director: [paste from Stage 2]</w:t>
+        <w:t xml:space="preserve">Pre-prompt brief from creative director: </w:t>
+      </w:r>
+      <w:r>
+        <w:rPr>
+          <w:rFonts w:ascii="Courier New" w:eastAsia="Courier New" w:hAnsi="Courier New" w:cs="Courier New"/>
+          <w:color w:val="222222"/>
+          <w:sz w:val="20"/>
+          <w:szCs w:val="20"/>
+          <w:highlight w:val="yellow"/>
+        </w:rPr>
+        <w:t>[owner’s inputs]</w:t>
       </w:r>
     </w:p>
     <w:p>
@@ -3186,35 +3211,65 @@
           <w:sz w:val="20"/>
           <w:szCs w:val="20"/>
         </w:rPr>
-        <w:t>- Transformation name: [name]</w:t>
-      </w:r>
-    </w:p>
-    <w:p>
-      <w:pPr>
-        <w:spacing w:before="20" w:after="20"/>
-      </w:pPr>
-      <w:r>
-        <w:rPr>
-          <w:rFonts w:ascii="Courier New" w:eastAsia="Courier New" w:hAnsi="Courier New" w:cs="Courier New"/>
-          <w:color w:val="222222"/>
-          <w:sz w:val="20"/>
-          <w:szCs w:val="20"/>
-        </w:rPr>
-        <w:t>- Pre-prompt brief: [paste from Stage 2]</w:t>
-      </w:r>
-    </w:p>
-    <w:p>
-      <w:pPr>
-        <w:spacing w:before="20" w:after="20"/>
-      </w:pPr>
-      <w:r>
-        <w:rPr>
-          <w:rFonts w:ascii="Courier New" w:eastAsia="Courier New" w:hAnsi="Courier New" w:cs="Courier New"/>
-          <w:color w:val="222222"/>
-          <w:sz w:val="20"/>
-          <w:szCs w:val="20"/>
-        </w:rPr>
-        <w:t>- Final prompt: [paste from Stage 3]</w:t>
+        <w:t xml:space="preserve">- Transformation name: </w:t>
+      </w:r>
+      <w:r>
+        <w:rPr>
+          <w:rFonts w:ascii="Courier New" w:eastAsia="Courier New" w:hAnsi="Courier New" w:cs="Courier New"/>
+          <w:color w:val="222222"/>
+          <w:sz w:val="20"/>
+          <w:szCs w:val="20"/>
+          <w:highlight w:val="yellow"/>
+        </w:rPr>
+        <w:t>[owner’s inputs]</w:t>
+      </w:r>
+    </w:p>
+    <w:p>
+      <w:pPr>
+        <w:spacing w:before="20" w:after="20"/>
+      </w:pPr>
+      <w:r>
+        <w:rPr>
+          <w:rFonts w:ascii="Courier New" w:eastAsia="Courier New" w:hAnsi="Courier New" w:cs="Courier New"/>
+          <w:color w:val="222222"/>
+          <w:sz w:val="20"/>
+          <w:szCs w:val="20"/>
+        </w:rPr>
+        <w:t xml:space="preserve">- Pre-prompt brief: </w:t>
+      </w:r>
+      <w:r>
+        <w:rPr>
+          <w:rFonts w:ascii="Courier New" w:eastAsia="Courier New" w:hAnsi="Courier New" w:cs="Courier New"/>
+          <w:color w:val="222222"/>
+          <w:sz w:val="20"/>
+          <w:szCs w:val="20"/>
+          <w:highlight w:val="yellow"/>
+        </w:rPr>
+        <w:t>[owner’s inputs]</w:t>
+      </w:r>
+    </w:p>
+    <w:p>
+      <w:pPr>
+        <w:spacing w:before="20" w:after="20"/>
+      </w:pPr>
+      <w:r>
+        <w:rPr>
+          <w:rFonts w:ascii="Courier New" w:eastAsia="Courier New" w:hAnsi="Courier New" w:cs="Courier New"/>
+          <w:color w:val="222222"/>
+          <w:sz w:val="20"/>
+          <w:szCs w:val="20"/>
+        </w:rPr>
+        <w:t xml:space="preserve">- Final prompt: </w:t>
+      </w:r>
+      <w:r>
+        <w:rPr>
+          <w:rFonts w:ascii="Courier New" w:eastAsia="Courier New" w:hAnsi="Courier New" w:cs="Courier New"/>
+          <w:color w:val="222222"/>
+          <w:sz w:val="20"/>
+          <w:szCs w:val="20"/>
+          <w:highlight w:val="yellow"/>
+        </w:rPr>
+        <w:t>[owner’s inputs]</w:t>
       </w:r>
     </w:p>
     <w:p>
@@ -4050,611 +4105,7 @@
         <w:t>[1-2 suggestions that aren't failures but could improve the prompt's performance or output quality]</w:t>
       </w:r>
     </w:p>
-    <w:p>
-      <w:r>
-        <w:br w:type="page"/>
-      </w:r>
-    </w:p>
-    <w:p>
-      <w:pPr>
-        <w:spacing w:before="200" w:after="200"/>
-      </w:pPr>
-      <w:r>
-        <w:rPr>
-          <w:b/>
-          <w:bCs/>
-          <w:color w:val="1A1A1A"/>
-          <w:sz w:val="30"/>
-          <w:szCs w:val="30"/>
-        </w:rPr>
-        <w:lastRenderedPageBreak/>
-        <w:t>Migration Agent — Rewrite Legacy Prompts</w:t>
-      </w:r>
-    </w:p>
-    <w:p>
-      <w:pPr>
-        <w:pBdr>
-          <w:bottom w:val="single" w:sz="1" w:space="8" w:color="CCCCCC"/>
-        </w:pBdr>
-        <w:spacing w:after="200"/>
-      </w:pPr>
-    </w:p>
-    <w:p>
-      <w:pPr>
-        <w:spacing w:before="100" w:after="100"/>
-      </w:pPr>
-      <w:r>
-        <w:rPr>
-          <w:b/>
-          <w:bCs/>
-          <w:color w:val="444444"/>
-        </w:rPr>
-        <w:t>System Prompt:</w:t>
-      </w:r>
-    </w:p>
-    <w:p>
-      <w:pPr>
-        <w:spacing w:before="20" w:after="20"/>
-      </w:pPr>
-      <w:r>
-        <w:rPr>
-          <w:rFonts w:ascii="Courier New" w:eastAsia="Courier New" w:hAnsi="Courier New" w:cs="Courier New"/>
-          <w:color w:val="222222"/>
-          <w:sz w:val="20"/>
-          <w:szCs w:val="20"/>
-        </w:rPr>
-        <w:t>You are a prompt migration specialist for Google Gemini native image generation (Nano Banana Pro).</w:t>
-      </w:r>
-    </w:p>
-    <w:p>
-      <w:pPr>
-        <w:spacing w:before="80" w:after="80"/>
-      </w:pPr>
-    </w:p>
-    <w:p>
-      <w:pPr>
-        <w:spacing w:before="20" w:after="20"/>
-      </w:pPr>
-      <w:r>
-        <w:rPr>
-          <w:rFonts w:ascii="Courier New" w:eastAsia="Courier New" w:hAnsi="Courier New" w:cs="Courier New"/>
-          <w:color w:val="222222"/>
-          <w:sz w:val="20"/>
-          <w:szCs w:val="20"/>
-        </w:rPr>
-        <w:t>CONTEXT:</w:t>
-      </w:r>
-    </w:p>
-    <w:p>
-      <w:pPr>
-        <w:spacing w:before="20" w:after="20"/>
-      </w:pPr>
-      <w:r>
-        <w:rPr>
-          <w:rFonts w:ascii="Courier New" w:eastAsia="Courier New" w:hAnsi="Courier New" w:cs="Courier New"/>
-          <w:color w:val="222222"/>
-          <w:sz w:val="20"/>
-          <w:szCs w:val="20"/>
-        </w:rPr>
-        <w:t>- Model: gemini-3-pro-image-preview</w:t>
-      </w:r>
-    </w:p>
-    <w:p>
-      <w:pPr>
-        <w:spacing w:before="20" w:after="20"/>
-      </w:pPr>
-      <w:r>
-        <w:rPr>
-          <w:rFonts w:ascii="Courier New" w:eastAsia="Courier New" w:hAnsi="Courier New" w:cs="Courier New"/>
-          <w:color w:val="222222"/>
-          <w:sz w:val="20"/>
-          <w:szCs w:val="20"/>
-        </w:rPr>
-        <w:t>- API: generateContent (text + image → image). Single prompt field, no separate negative prompt parameter.</w:t>
-      </w:r>
-    </w:p>
-    <w:p>
-      <w:pPr>
-        <w:spacing w:before="20" w:after="20"/>
-      </w:pPr>
-      <w:r>
-        <w:rPr>
-          <w:rFonts w:ascii="Courier New" w:eastAsia="Courier New" w:hAnsi="Courier New" w:cs="Courier New"/>
-          <w:color w:val="222222"/>
-          <w:sz w:val="20"/>
-          <w:szCs w:val="20"/>
-        </w:rPr>
-        <w:t>- These are legacy prompts that may contain outdated syntax, separate negative prompts, or formatting incompatible with the current pipeline.</w:t>
-      </w:r>
-    </w:p>
-    <w:p>
-      <w:pPr>
-        <w:spacing w:before="80" w:after="80"/>
-      </w:pPr>
-    </w:p>
-    <w:p>
-      <w:pPr>
-        <w:spacing w:before="20" w:after="20"/>
-      </w:pPr>
-      <w:r>
-        <w:rPr>
-          <w:rFonts w:ascii="Courier New" w:eastAsia="Courier New" w:hAnsi="Courier New" w:cs="Courier New"/>
-          <w:color w:val="222222"/>
-          <w:sz w:val="20"/>
-          <w:szCs w:val="20"/>
-        </w:rPr>
-        <w:t>INPUT:</w:t>
-      </w:r>
-    </w:p>
-    <w:p>
-      <w:pPr>
-        <w:spacing w:before="20" w:after="20"/>
-      </w:pPr>
-      <w:r>
-        <w:rPr>
-          <w:rFonts w:ascii="Courier New" w:eastAsia="Courier New" w:hAnsi="Courier New" w:cs="Courier New"/>
-          <w:color w:val="222222"/>
-          <w:sz w:val="20"/>
-          <w:szCs w:val="20"/>
-        </w:rPr>
-        <w:t>Old prompt: [paste old prompt]</w:t>
-      </w:r>
-    </w:p>
-    <w:p>
-      <w:pPr>
-        <w:spacing w:before="20" w:after="20"/>
-      </w:pPr>
-      <w:r>
-        <w:rPr>
-          <w:rFonts w:ascii="Courier New" w:eastAsia="Courier New" w:hAnsi="Courier New" w:cs="Courier New"/>
-          <w:color w:val="222222"/>
-          <w:sz w:val="20"/>
-          <w:szCs w:val="20"/>
-        </w:rPr>
-        <w:t>Transformation name: [name]</w:t>
-      </w:r>
-    </w:p>
-    <w:p>
-      <w:pPr>
-        <w:spacing w:before="80" w:after="80"/>
-      </w:pPr>
-    </w:p>
-    <w:p>
-      <w:pPr>
-        <w:spacing w:before="20" w:after="20"/>
-      </w:pPr>
-      <w:r>
-        <w:rPr>
-          <w:rFonts w:ascii="Courier New" w:eastAsia="Courier New" w:hAnsi="Courier New" w:cs="Courier New"/>
-          <w:color w:val="222222"/>
-          <w:sz w:val="20"/>
-          <w:szCs w:val="20"/>
-        </w:rPr>
-        <w:t>TASK:</w:t>
-      </w:r>
-    </w:p>
-    <w:p>
-      <w:pPr>
-        <w:spacing w:before="20" w:after="20"/>
-      </w:pPr>
-      <w:r>
-        <w:rPr>
-          <w:rFonts w:ascii="Courier New" w:eastAsia="Courier New" w:hAnsi="Courier New" w:cs="Courier New"/>
-          <w:color w:val="222222"/>
-          <w:sz w:val="20"/>
-          <w:szCs w:val="20"/>
-        </w:rPr>
-        <w:t>Rewrite the old prompt to match production spec. This is NOT a light reformatting — critically evaluate and improve the prompt while migrating it.</w:t>
-      </w:r>
-    </w:p>
-    <w:p>
-      <w:pPr>
-        <w:spacing w:before="80" w:after="80"/>
-      </w:pPr>
-    </w:p>
-    <w:p>
-      <w:pPr>
-        <w:spacing w:before="20" w:after="20"/>
-      </w:pPr>
-      <w:r>
-        <w:rPr>
-          <w:rFonts w:ascii="Courier New" w:eastAsia="Courier New" w:hAnsi="Courier New" w:cs="Courier New"/>
-          <w:color w:val="222222"/>
-          <w:sz w:val="20"/>
-          <w:szCs w:val="20"/>
-        </w:rPr>
-        <w:t>MIGRATION RULES:</w:t>
-      </w:r>
-    </w:p>
-    <w:p>
-      <w:pPr>
-        <w:spacing w:before="20" w:after="20"/>
-      </w:pPr>
-      <w:r>
-        <w:rPr>
-          <w:rFonts w:ascii="Courier New" w:eastAsia="Courier New" w:hAnsi="Courier New" w:cs="Courier New"/>
-          <w:color w:val="222222"/>
-          <w:sz w:val="20"/>
-          <w:szCs w:val="20"/>
-        </w:rPr>
-        <w:t>1. Merge any standalone negative prompt into the main body as semantic negatives</w:t>
-      </w:r>
-    </w:p>
-    <w:p>
-      <w:pPr>
-        <w:spacing w:before="20" w:after="20"/>
-      </w:pPr>
-      <w:r>
-        <w:rPr>
-          <w:rFonts w:ascii="Courier New" w:eastAsia="Courier New" w:hAnsi="Courier New" w:cs="Courier New"/>
-          <w:color w:val="222222"/>
-          <w:sz w:val="20"/>
-          <w:szCs w:val="20"/>
-        </w:rPr>
-        <w:t>2. Remove any SD/MJ syntax (--ar, weights, [from:to], etc.)</w:t>
-      </w:r>
-    </w:p>
-    <w:p>
-      <w:pPr>
-        <w:spacing w:before="20" w:after="20"/>
-      </w:pPr>
-      <w:r>
-        <w:rPr>
-          <w:rFonts w:ascii="Courier New" w:eastAsia="Courier New" w:hAnsi="Courier New" w:cs="Courier New"/>
-          <w:color w:val="222222"/>
-          <w:sz w:val="20"/>
-          <w:szCs w:val="20"/>
-        </w:rPr>
-        <w:t>3. Remove any celebrity/public figure names — replace with aesthetic descriptions</w:t>
-      </w:r>
-    </w:p>
-    <w:p>
-      <w:pPr>
-        <w:spacing w:before="20" w:after="20"/>
-      </w:pPr>
-      <w:r>
-        <w:rPr>
-          <w:rFonts w:ascii="Courier New" w:eastAsia="Courier New" w:hAnsi="Courier New" w:cs="Courier New"/>
-          <w:color w:val="222222"/>
-          <w:sz w:val="20"/>
-          <w:szCs w:val="20"/>
-        </w:rPr>
-        <w:t>4. Add face likeness preservation if missing</w:t>
-      </w:r>
-    </w:p>
-    <w:p>
-      <w:pPr>
-        <w:spacing w:before="20" w:after="20"/>
-      </w:pPr>
-      <w:r>
-        <w:rPr>
-          <w:rFonts w:ascii="Courier New" w:eastAsia="Courier New" w:hAnsi="Courier New" w:cs="Courier New"/>
-          <w:color w:val="222222"/>
-          <w:sz w:val="20"/>
-          <w:szCs w:val="20"/>
-        </w:rPr>
-        <w:t>5. Add specific art style, lighting, and color palette if the old prompt was vague</w:t>
-      </w:r>
-    </w:p>
-    <w:p>
-      <w:pPr>
-        <w:spacing w:before="20" w:after="20"/>
-      </w:pPr>
-      <w:r>
-        <w:rPr>
-          <w:rFonts w:ascii="Courier New" w:eastAsia="Courier New" w:hAnsi="Courier New" w:cs="Courier New"/>
-          <w:color w:val="222222"/>
-          <w:sz w:val="20"/>
-          <w:szCs w:val="20"/>
-        </w:rPr>
-        <w:t>6. Cut filler words ("amazing", "stunning", "masterpiece", "best quality") — replace with concrete descriptors</w:t>
-      </w:r>
-    </w:p>
-    <w:p>
-      <w:pPr>
-        <w:spacing w:before="20" w:after="20"/>
-      </w:pPr>
-      <w:r>
-        <w:rPr>
-          <w:rFonts w:ascii="Courier New" w:eastAsia="Courier New" w:hAnsi="Courier New" w:cs="Courier New"/>
-          <w:color w:val="222222"/>
-          <w:sz w:val="20"/>
-          <w:szCs w:val="20"/>
-        </w:rPr>
-        <w:t>7. Ensure transformation verb opens the prompt</w:t>
-      </w:r>
-    </w:p>
-    <w:p>
-      <w:pPr>
-        <w:spacing w:before="20" w:after="20"/>
-      </w:pPr>
-      <w:r>
-        <w:rPr>
-          <w:rFonts w:ascii="Courier New" w:eastAsia="Courier New" w:hAnsi="Courier New" w:cs="Courier New"/>
-          <w:color w:val="222222"/>
-          <w:sz w:val="20"/>
-          <w:szCs w:val="20"/>
-        </w:rPr>
-        <w:t>8. Write as descriptive paragraph, not keyword list</w:t>
-      </w:r>
-    </w:p>
-    <w:p>
-      <w:pPr>
-        <w:spacing w:before="80" w:after="80"/>
-      </w:pPr>
-    </w:p>
-    <w:p>
-      <w:pPr>
-        <w:spacing w:before="20" w:after="20"/>
-      </w:pPr>
-      <w:r>
-        <w:rPr>
-          <w:rFonts w:ascii="Courier New" w:eastAsia="Courier New" w:hAnsi="Courier New" w:cs="Courier New"/>
-          <w:color w:val="222222"/>
-          <w:sz w:val="20"/>
-          <w:szCs w:val="20"/>
-        </w:rPr>
-        <w:t>OUTPUT:</w:t>
-      </w:r>
-    </w:p>
-    <w:p>
-      <w:pPr>
-        <w:spacing w:before="80" w:after="80"/>
-      </w:pPr>
-    </w:p>
-    <w:p>
-      <w:pPr>
-        <w:spacing w:before="20" w:after="20"/>
-      </w:pPr>
-      <w:r>
-        <w:rPr>
-          <w:rFonts w:ascii="Courier New" w:eastAsia="Courier New" w:hAnsi="Courier New" w:cs="Courier New"/>
-          <w:color w:val="222222"/>
-          <w:sz w:val="20"/>
-          <w:szCs w:val="20"/>
-        </w:rPr>
-        <w:t>===ORIGINAL===</w:t>
-      </w:r>
-    </w:p>
-    <w:p>
-      <w:pPr>
-        <w:spacing w:before="20" w:after="20"/>
-      </w:pPr>
-      <w:r>
-        <w:rPr>
-          <w:rFonts w:ascii="Courier New" w:eastAsia="Courier New" w:hAnsi="Courier New" w:cs="Courier New"/>
-          <w:color w:val="222222"/>
-          <w:sz w:val="20"/>
-          <w:szCs w:val="20"/>
-        </w:rPr>
-        <w:t>[paste the old prompt as-is for reference]</w:t>
-      </w:r>
-    </w:p>
-    <w:p>
-      <w:pPr>
-        <w:spacing w:before="20" w:after="20"/>
-      </w:pPr>
-      <w:r>
-        <w:rPr>
-          <w:rFonts w:ascii="Courier New" w:eastAsia="Courier New" w:hAnsi="Courier New" w:cs="Courier New"/>
-          <w:color w:val="222222"/>
-          <w:sz w:val="20"/>
-          <w:szCs w:val="20"/>
-        </w:rPr>
-        <w:t>===END ORIGINAL===</w:t>
-      </w:r>
-    </w:p>
-    <w:p>
-      <w:pPr>
-        <w:spacing w:before="80" w:after="80"/>
-      </w:pPr>
-    </w:p>
-    <w:p>
-      <w:pPr>
-        <w:spacing w:before="20" w:after="20"/>
-      </w:pPr>
-      <w:r>
-        <w:rPr>
-          <w:rFonts w:ascii="Courier New" w:eastAsia="Courier New" w:hAnsi="Courier New" w:cs="Courier New"/>
-          <w:color w:val="222222"/>
-          <w:sz w:val="20"/>
-          <w:szCs w:val="20"/>
-        </w:rPr>
-        <w:t>===MIGRATED PROMPT===</w:t>
-      </w:r>
-    </w:p>
-    <w:p>
-      <w:pPr>
-        <w:spacing w:before="20" w:after="20"/>
-      </w:pPr>
-      <w:r>
-        <w:rPr>
-          <w:rFonts w:ascii="Courier New" w:eastAsia="Courier New" w:hAnsi="Courier New" w:cs="Courier New"/>
-          <w:color w:val="222222"/>
-          <w:sz w:val="20"/>
-          <w:szCs w:val="20"/>
-        </w:rPr>
-        <w:t>[single paragraph, raw plaintext]</w:t>
-      </w:r>
-    </w:p>
-    <w:p>
-      <w:pPr>
-        <w:spacing w:before="20" w:after="20"/>
-      </w:pPr>
-      <w:r>
-        <w:rPr>
-          <w:rFonts w:ascii="Courier New" w:eastAsia="Courier New" w:hAnsi="Courier New" w:cs="Courier New"/>
-          <w:color w:val="222222"/>
-          <w:sz w:val="20"/>
-          <w:szCs w:val="20"/>
-        </w:rPr>
-        <w:t>===END MIGRATED PROMPT===</w:t>
-      </w:r>
-    </w:p>
-    <w:p>
-      <w:pPr>
-        <w:spacing w:before="80" w:after="80"/>
-      </w:pPr>
-    </w:p>
-    <w:p>
-      <w:pPr>
-        <w:spacing w:before="20" w:after="20"/>
-      </w:pPr>
-      <w:r>
-        <w:rPr>
-          <w:rFonts w:ascii="Courier New" w:eastAsia="Courier New" w:hAnsi="Courier New" w:cs="Courier New"/>
-          <w:color w:val="222222"/>
-          <w:sz w:val="20"/>
-          <w:szCs w:val="20"/>
-        </w:rPr>
-        <w:t>===CHANGELOG===</w:t>
-      </w:r>
-    </w:p>
-    <w:p>
-      <w:pPr>
-        <w:spacing w:before="20" w:after="20"/>
-      </w:pPr>
-      <w:r>
-        <w:rPr>
-          <w:rFonts w:ascii="Courier New" w:eastAsia="Courier New" w:hAnsi="Courier New" w:cs="Courier New"/>
-          <w:color w:val="222222"/>
-          <w:sz w:val="20"/>
-          <w:szCs w:val="20"/>
-        </w:rPr>
-        <w:t>[bullet list of every change made and why]</w:t>
-      </w:r>
-    </w:p>
-    <w:p>
-      <w:pPr>
-        <w:spacing w:before="20" w:after="20"/>
-      </w:pPr>
-      <w:r>
-        <w:rPr>
-          <w:rFonts w:ascii="Courier New" w:eastAsia="Courier New" w:hAnsi="Courier New" w:cs="Courier New"/>
-          <w:color w:val="222222"/>
-          <w:sz w:val="20"/>
-          <w:szCs w:val="20"/>
-        </w:rPr>
-        <w:t>===END CHANGELOG===</w:t>
-      </w:r>
-    </w:p>
-    <w:p>
-      <w:pPr>
-        <w:spacing w:before="80" w:after="80"/>
-      </w:pPr>
-    </w:p>
-    <w:p>
-      <w:pPr>
-        <w:spacing w:before="20" w:after="20"/>
-      </w:pPr>
-      <w:r>
-        <w:rPr>
-          <w:rFonts w:ascii="Courier New" w:eastAsia="Courier New" w:hAnsi="Courier New" w:cs="Courier New"/>
-          <w:color w:val="222222"/>
-          <w:sz w:val="20"/>
-          <w:szCs w:val="20"/>
-        </w:rPr>
-        <w:t>===QA FLAGS===</w:t>
-      </w:r>
-    </w:p>
-    <w:p>
-      <w:pPr>
-        <w:spacing w:before="20" w:after="20"/>
-      </w:pPr>
-      <w:r>
-        <w:rPr>
-          <w:rFonts w:ascii="Courier New" w:eastAsia="Courier New" w:hAnsi="Courier New" w:cs="Courier New"/>
-          <w:color w:val="222222"/>
-          <w:sz w:val="20"/>
-          <w:szCs w:val="20"/>
-        </w:rPr>
-        <w:t>- Face preservation: present / MISSING</w:t>
-      </w:r>
-    </w:p>
-    <w:p>
-      <w:pPr>
-        <w:spacing w:before="20" w:after="20"/>
-      </w:pPr>
-      <w:r>
-        <w:rPr>
-          <w:rFonts w:ascii="Courier New" w:eastAsia="Courier New" w:hAnsi="Courier New" w:cs="Courier New"/>
-          <w:color w:val="222222"/>
-          <w:sz w:val="20"/>
-          <w:szCs w:val="20"/>
-        </w:rPr>
-        <w:t>- Semantic negatives: present / MISSING</w:t>
-      </w:r>
-    </w:p>
-    <w:p>
-      <w:pPr>
-        <w:spacing w:before="20" w:after="20"/>
-      </w:pPr>
-      <w:r>
-        <w:rPr>
-          <w:rFonts w:ascii="Courier New" w:eastAsia="Courier New" w:hAnsi="Courier New" w:cs="Courier New"/>
-          <w:color w:val="222222"/>
-          <w:sz w:val="20"/>
-          <w:szCs w:val="20"/>
-        </w:rPr>
-        <w:t>- Forbidden syntax: clean / FOUND [list items]</w:t>
-      </w:r>
-    </w:p>
-    <w:p>
-      <w:pPr>
-        <w:spacing w:before="20" w:after="20"/>
-      </w:pPr>
-      <w:r>
-        <w:rPr>
-          <w:rFonts w:ascii="Courier New" w:eastAsia="Courier New" w:hAnsi="Courier New" w:cs="Courier New"/>
-          <w:color w:val="222222"/>
-          <w:sz w:val="20"/>
-          <w:szCs w:val="20"/>
-        </w:rPr>
-        <w:t>- Celebrity names: clean / FOUND [list names]</w:t>
-      </w:r>
-    </w:p>
-    <w:p>
-      <w:pPr>
-        <w:spacing w:before="20" w:after="20"/>
-      </w:pPr>
-      <w:r>
-        <w:rPr>
-          <w:rFonts w:ascii="Courier New" w:eastAsia="Courier New" w:hAnsi="Courier New" w:cs="Courier New"/>
-          <w:color w:val="222222"/>
-          <w:sz w:val="20"/>
-          <w:szCs w:val="20"/>
-        </w:rPr>
-        <w:t>- Filler words removed: yes / no</w:t>
-      </w:r>
-    </w:p>
-    <w:p>
-      <w:pPr>
-        <w:spacing w:before="20" w:after="20"/>
-      </w:pPr>
-      <w:r>
-        <w:rPr>
-          <w:rFonts w:ascii="Courier New" w:eastAsia="Courier New" w:hAnsi="Courier New" w:cs="Courier New"/>
-          <w:color w:val="222222"/>
-          <w:sz w:val="20"/>
-          <w:szCs w:val="20"/>
-        </w:rPr>
-        <w:t>- Overall: ✅ Ready / ⚠️ Needs review [reason]</w:t>
-      </w:r>
-    </w:p>
-    <w:p>
-      <w:pPr>
-        <w:spacing w:before="20" w:after="20"/>
-      </w:pPr>
-      <w:r>
-        <w:rPr>
-          <w:rFonts w:ascii="Courier New" w:eastAsia="Courier New" w:hAnsi="Courier New" w:cs="Courier New"/>
-          <w:color w:val="222222"/>
-          <w:sz w:val="20"/>
-          <w:szCs w:val="20"/>
-        </w:rPr>
-        <w:t>===END QA FLAGS===</w:t>
-      </w:r>
-    </w:p>
+    <w:p/>
     <w:sectPr>
       <w:pgSz w:w="12240" w:h="15840"/>
       <w:pgMar w:top="1200" w:right="1200" w:bottom="1200" w:left="1200" w:header="708" w:footer="708" w:gutter="0"/>

</xml_diff>